<commit_message>
Mvc and sql 3 changes
</commit_message>
<xml_diff>
--- a/Assignment docs/17_Sql_Assignment_3_550037_RamaSuabsreeMS.docx
+++ b/Assignment docs/17_Sql_Assignment_3_550037_RamaSuabsreeMS.docx
@@ -5914,75 +5914,1356 @@
           <w:u w:val="single"/>
         </w:rPr>
       </w:pPr>
+    </w:p>
+    <w:p>
+      <w:pPr>
+        <w:shd w:val="clear" w:color="auto" w:fill="FFFFFF"/>
+        <w:spacing w:after="0" w:line="240" w:lineRule="auto"/>
+        <w:rPr>
+          <w:rFonts w:ascii="Algerian" w:hAnsi="Algerian"/>
+          <w:sz w:val="28"/>
+          <w:szCs w:val="28"/>
+          <w:u w:val="single"/>
+        </w:rPr>
+      </w:pPr>
+    </w:p>
+    <w:p>
+      <w:pPr>
+        <w:shd w:val="clear" w:color="auto" w:fill="FFFFFF"/>
+        <w:spacing w:after="0" w:line="240" w:lineRule="auto"/>
+        <w:rPr>
+          <w:rFonts w:ascii="Algerian" w:hAnsi="Algerian"/>
+          <w:sz w:val="28"/>
+          <w:szCs w:val="28"/>
+          <w:u w:val="single"/>
+        </w:rPr>
+      </w:pPr>
+      <w:proofErr w:type="gramStart"/>
+      <w:r>
+        <w:rPr>
+          <w:rFonts w:ascii="Algerian" w:hAnsi="Algerian"/>
+          <w:sz w:val="28"/>
+          <w:szCs w:val="28"/>
+          <w:u w:val="single"/>
+        </w:rPr>
+        <w:lastRenderedPageBreak/>
+        <w:t>8.Write</w:t>
+      </w:r>
+      <w:proofErr w:type="gramEnd"/>
+      <w:r>
+        <w:rPr>
+          <w:rFonts w:ascii="Algerian" w:hAnsi="Algerian"/>
+          <w:sz w:val="28"/>
+          <w:szCs w:val="28"/>
+          <w:u w:val="single"/>
+        </w:rPr>
+        <w:t xml:space="preserve"> a procedure that accepts name and data of birth of the student and inserts the data in the student table with the date computed. The SID should be largest </w:t>
+      </w:r>
+      <w:proofErr w:type="spellStart"/>
+      <w:proofErr w:type="gramStart"/>
+      <w:r>
+        <w:rPr>
+          <w:rFonts w:ascii="Algerian" w:hAnsi="Algerian"/>
+          <w:sz w:val="28"/>
+          <w:szCs w:val="28"/>
+          <w:u w:val="single"/>
+        </w:rPr>
+        <w:t>sid</w:t>
+      </w:r>
+      <w:proofErr w:type="spellEnd"/>
+      <w:proofErr w:type="gramEnd"/>
+      <w:r>
+        <w:rPr>
+          <w:rFonts w:ascii="Algerian" w:hAnsi="Algerian"/>
+          <w:sz w:val="28"/>
+          <w:szCs w:val="28"/>
+          <w:u w:val="single"/>
+        </w:rPr>
+        <w:t xml:space="preserve"> in the table +1.</w:t>
+      </w:r>
+    </w:p>
+    <w:p>
+      <w:pPr>
+        <w:shd w:val="clear" w:color="auto" w:fill="FFFFFF"/>
+        <w:rPr>
+          <w:rFonts w:ascii="Algerian" w:hAnsi="Algerian"/>
+          <w:sz w:val="28"/>
+          <w:szCs w:val="28"/>
+          <w:u w:val="single"/>
+        </w:rPr>
+      </w:pPr>
+    </w:p>
+    <w:p>
+      <w:pPr>
+        <w:shd w:val="clear" w:color="auto" w:fill="FFFFFF"/>
+        <w:rPr>
+          <w:rFonts w:ascii="Algerian" w:hAnsi="Algerian"/>
+          <w:sz w:val="28"/>
+          <w:szCs w:val="28"/>
+          <w:u w:val="single"/>
+        </w:rPr>
+      </w:pPr>
+    </w:p>
+    <w:p>
+      <w:pPr>
+        <w:autoSpaceDE w:val="0"/>
+        <w:autoSpaceDN w:val="0"/>
+        <w:adjustRightInd w:val="0"/>
+        <w:spacing w:after="0" w:line="240" w:lineRule="auto"/>
+        <w:rPr>
+          <w:rFonts w:ascii="Consolas" w:hAnsi="Consolas" w:cs="Consolas"/>
+          <w:sz w:val="28"/>
+          <w:szCs w:val="28"/>
+        </w:rPr>
+      </w:pPr>
+    </w:p>
+    <w:p>
+      <w:pPr>
+        <w:autoSpaceDE w:val="0"/>
+        <w:autoSpaceDN w:val="0"/>
+        <w:adjustRightInd w:val="0"/>
+        <w:spacing w:after="0" w:line="240" w:lineRule="auto"/>
+        <w:rPr>
+          <w:rFonts w:ascii="Consolas" w:hAnsi="Consolas" w:cs="Consolas"/>
+          <w:sz w:val="28"/>
+          <w:szCs w:val="28"/>
+        </w:rPr>
+      </w:pPr>
+      <w:r>
+        <w:rPr>
+          <w:rFonts w:ascii="Consolas" w:hAnsi="Consolas" w:cs="Consolas"/>
+          <w:color w:val="0000FF"/>
+          <w:sz w:val="28"/>
+          <w:szCs w:val="28"/>
+        </w:rPr>
+        <w:t>Create</w:t>
+      </w:r>
+      <w:r>
+        <w:rPr>
+          <w:rFonts w:ascii="Consolas" w:hAnsi="Consolas" w:cs="Consolas"/>
+          <w:sz w:val="28"/>
+          <w:szCs w:val="28"/>
+        </w:rPr>
+        <w:t xml:space="preserve"> </w:t>
+      </w:r>
+      <w:r>
+        <w:rPr>
+          <w:rFonts w:ascii="Consolas" w:hAnsi="Consolas" w:cs="Consolas"/>
+          <w:color w:val="0000FF"/>
+          <w:sz w:val="28"/>
+          <w:szCs w:val="28"/>
+        </w:rPr>
+        <w:t>table</w:t>
+      </w:r>
+      <w:r>
+        <w:rPr>
+          <w:rFonts w:ascii="Consolas" w:hAnsi="Consolas" w:cs="Consolas"/>
+          <w:sz w:val="28"/>
+          <w:szCs w:val="28"/>
+        </w:rPr>
+        <w:t xml:space="preserve"> </w:t>
+      </w:r>
+      <w:r>
+        <w:rPr>
+          <w:rFonts w:ascii="Consolas" w:hAnsi="Consolas" w:cs="Consolas"/>
+          <w:color w:val="008080"/>
+          <w:sz w:val="28"/>
+          <w:szCs w:val="28"/>
+        </w:rPr>
+        <w:t>Student</w:t>
+      </w:r>
+    </w:p>
+    <w:p>
+      <w:pPr>
+        <w:autoSpaceDE w:val="0"/>
+        <w:autoSpaceDN w:val="0"/>
+        <w:adjustRightInd w:val="0"/>
+        <w:spacing w:after="0" w:line="240" w:lineRule="auto"/>
+        <w:rPr>
+          <w:rFonts w:ascii="Consolas" w:hAnsi="Consolas" w:cs="Consolas"/>
+          <w:sz w:val="28"/>
+          <w:szCs w:val="28"/>
+        </w:rPr>
+      </w:pPr>
+      <w:r>
+        <w:rPr>
+          <w:rFonts w:ascii="Consolas" w:hAnsi="Consolas" w:cs="Consolas"/>
+          <w:color w:val="808080"/>
+          <w:sz w:val="28"/>
+          <w:szCs w:val="28"/>
+        </w:rPr>
+        <w:t>(</w:t>
+      </w:r>
+    </w:p>
+    <w:p>
+      <w:pPr>
+        <w:autoSpaceDE w:val="0"/>
+        <w:autoSpaceDN w:val="0"/>
+        <w:adjustRightInd w:val="0"/>
+        <w:spacing w:after="0" w:line="240" w:lineRule="auto"/>
+        <w:rPr>
+          <w:rFonts w:ascii="Consolas" w:hAnsi="Consolas" w:cs="Consolas"/>
+          <w:sz w:val="28"/>
+          <w:szCs w:val="28"/>
+        </w:rPr>
+      </w:pPr>
+      <w:proofErr w:type="spellStart"/>
+      <w:r>
+        <w:rPr>
+          <w:rFonts w:ascii="Consolas" w:hAnsi="Consolas" w:cs="Consolas"/>
+          <w:color w:val="008080"/>
+          <w:sz w:val="28"/>
+          <w:szCs w:val="28"/>
+        </w:rPr>
+        <w:t>StudentID</w:t>
+      </w:r>
+      <w:proofErr w:type="spellEnd"/>
+      <w:r>
+        <w:rPr>
+          <w:rFonts w:ascii="Consolas" w:hAnsi="Consolas" w:cs="Consolas"/>
+          <w:sz w:val="28"/>
+          <w:szCs w:val="28"/>
+        </w:rPr>
+        <w:t xml:space="preserve"> </w:t>
+      </w:r>
+      <w:r>
+        <w:rPr>
+          <w:rFonts w:ascii="Consolas" w:hAnsi="Consolas" w:cs="Consolas"/>
+          <w:color w:val="0000FF"/>
+          <w:sz w:val="28"/>
+          <w:szCs w:val="28"/>
+        </w:rPr>
+        <w:t>INT</w:t>
+      </w:r>
+      <w:r>
+        <w:rPr>
+          <w:rFonts w:ascii="Consolas" w:hAnsi="Consolas" w:cs="Consolas"/>
+          <w:sz w:val="28"/>
+          <w:szCs w:val="28"/>
+        </w:rPr>
+        <w:t xml:space="preserve"> </w:t>
+      </w:r>
+      <w:r>
+        <w:rPr>
+          <w:rFonts w:ascii="Consolas" w:hAnsi="Consolas" w:cs="Consolas"/>
+          <w:color w:val="0000FF"/>
+          <w:sz w:val="28"/>
+          <w:szCs w:val="28"/>
+        </w:rPr>
+        <w:t>Primary</w:t>
+      </w:r>
+      <w:r>
+        <w:rPr>
+          <w:rFonts w:ascii="Consolas" w:hAnsi="Consolas" w:cs="Consolas"/>
+          <w:sz w:val="28"/>
+          <w:szCs w:val="28"/>
+        </w:rPr>
+        <w:t xml:space="preserve"> </w:t>
+      </w:r>
+      <w:r>
+        <w:rPr>
+          <w:rFonts w:ascii="Consolas" w:hAnsi="Consolas" w:cs="Consolas"/>
+          <w:color w:val="0000FF"/>
+          <w:sz w:val="28"/>
+          <w:szCs w:val="28"/>
+        </w:rPr>
+        <w:t>key</w:t>
+      </w:r>
+      <w:r>
+        <w:rPr>
+          <w:rFonts w:ascii="Consolas" w:hAnsi="Consolas" w:cs="Consolas"/>
+          <w:color w:val="808080"/>
+          <w:sz w:val="28"/>
+          <w:szCs w:val="28"/>
+        </w:rPr>
+        <w:t>,</w:t>
+      </w:r>
+    </w:p>
+    <w:p>
+      <w:pPr>
+        <w:autoSpaceDE w:val="0"/>
+        <w:autoSpaceDN w:val="0"/>
+        <w:adjustRightInd w:val="0"/>
+        <w:spacing w:after="0" w:line="240" w:lineRule="auto"/>
+        <w:rPr>
+          <w:rFonts w:ascii="Consolas" w:hAnsi="Consolas" w:cs="Consolas"/>
+          <w:sz w:val="28"/>
+          <w:szCs w:val="28"/>
+        </w:rPr>
+      </w:pPr>
+      <w:r>
+        <w:rPr>
+          <w:rFonts w:ascii="Consolas" w:hAnsi="Consolas" w:cs="Consolas"/>
+          <w:color w:val="008080"/>
+          <w:sz w:val="28"/>
+          <w:szCs w:val="28"/>
+        </w:rPr>
+        <w:t>Name</w:t>
+      </w:r>
+      <w:r>
+        <w:rPr>
+          <w:rFonts w:ascii="Consolas" w:hAnsi="Consolas" w:cs="Consolas"/>
+          <w:sz w:val="28"/>
+          <w:szCs w:val="28"/>
+        </w:rPr>
+        <w:t xml:space="preserve"> </w:t>
+      </w:r>
+      <w:proofErr w:type="gramStart"/>
+      <w:r>
+        <w:rPr>
+          <w:rFonts w:ascii="Consolas" w:hAnsi="Consolas" w:cs="Consolas"/>
+          <w:color w:val="0000FF"/>
+          <w:sz w:val="28"/>
+          <w:szCs w:val="28"/>
+        </w:rPr>
+        <w:t>Varchar</w:t>
+      </w:r>
+      <w:r>
+        <w:rPr>
+          <w:rFonts w:ascii="Consolas" w:hAnsi="Consolas" w:cs="Consolas"/>
+          <w:color w:val="808080"/>
+          <w:sz w:val="28"/>
+          <w:szCs w:val="28"/>
+        </w:rPr>
+        <w:t>(</w:t>
+      </w:r>
+      <w:proofErr w:type="gramEnd"/>
+      <w:r>
+        <w:rPr>
+          <w:rFonts w:ascii="Consolas" w:hAnsi="Consolas" w:cs="Consolas"/>
+          <w:sz w:val="28"/>
+          <w:szCs w:val="28"/>
+        </w:rPr>
+        <w:t>100</w:t>
+      </w:r>
+      <w:r>
+        <w:rPr>
+          <w:rFonts w:ascii="Consolas" w:hAnsi="Consolas" w:cs="Consolas"/>
+          <w:color w:val="808080"/>
+          <w:sz w:val="28"/>
+          <w:szCs w:val="28"/>
+        </w:rPr>
+        <w:t>),</w:t>
+      </w:r>
+    </w:p>
+    <w:p>
+      <w:pPr>
+        <w:autoSpaceDE w:val="0"/>
+        <w:autoSpaceDN w:val="0"/>
+        <w:adjustRightInd w:val="0"/>
+        <w:spacing w:after="0" w:line="240" w:lineRule="auto"/>
+        <w:rPr>
+          <w:rFonts w:ascii="Consolas" w:hAnsi="Consolas" w:cs="Consolas"/>
+          <w:sz w:val="28"/>
+          <w:szCs w:val="28"/>
+        </w:rPr>
+      </w:pPr>
+      <w:proofErr w:type="spellStart"/>
+      <w:r>
+        <w:rPr>
+          <w:rFonts w:ascii="Consolas" w:hAnsi="Consolas" w:cs="Consolas"/>
+          <w:color w:val="008080"/>
+          <w:sz w:val="28"/>
+          <w:szCs w:val="28"/>
+        </w:rPr>
+        <w:t>DateofBirth</w:t>
+      </w:r>
+      <w:proofErr w:type="spellEnd"/>
+      <w:r>
+        <w:rPr>
+          <w:rFonts w:ascii="Consolas" w:hAnsi="Consolas" w:cs="Consolas"/>
+          <w:sz w:val="28"/>
+          <w:szCs w:val="28"/>
+        </w:rPr>
+        <w:t xml:space="preserve"> </w:t>
+      </w:r>
+      <w:r>
+        <w:rPr>
+          <w:rFonts w:ascii="Consolas" w:hAnsi="Consolas" w:cs="Consolas"/>
+          <w:color w:val="0000FF"/>
+          <w:sz w:val="28"/>
+          <w:szCs w:val="28"/>
+        </w:rPr>
+        <w:t>Date</w:t>
+      </w:r>
+      <w:r>
+        <w:rPr>
+          <w:rFonts w:ascii="Consolas" w:hAnsi="Consolas" w:cs="Consolas"/>
+          <w:color w:val="808080"/>
+          <w:sz w:val="28"/>
+          <w:szCs w:val="28"/>
+        </w:rPr>
+        <w:t>,</w:t>
+      </w:r>
+    </w:p>
+    <w:p>
+      <w:pPr>
+        <w:autoSpaceDE w:val="0"/>
+        <w:autoSpaceDN w:val="0"/>
+        <w:adjustRightInd w:val="0"/>
+        <w:spacing w:after="0" w:line="240" w:lineRule="auto"/>
+        <w:rPr>
+          <w:rFonts w:ascii="Consolas" w:hAnsi="Consolas" w:cs="Consolas"/>
+          <w:sz w:val="28"/>
+          <w:szCs w:val="28"/>
+        </w:rPr>
+      </w:pPr>
+      <w:proofErr w:type="spellStart"/>
+      <w:r>
+        <w:rPr>
+          <w:rFonts w:ascii="Consolas" w:hAnsi="Consolas" w:cs="Consolas"/>
+          <w:color w:val="008080"/>
+          <w:sz w:val="28"/>
+          <w:szCs w:val="28"/>
+        </w:rPr>
+        <w:t>Createddate</w:t>
+      </w:r>
+      <w:proofErr w:type="spellEnd"/>
+      <w:r>
+        <w:rPr>
+          <w:rFonts w:ascii="Consolas" w:hAnsi="Consolas" w:cs="Consolas"/>
+          <w:sz w:val="28"/>
+          <w:szCs w:val="28"/>
+        </w:rPr>
+        <w:t xml:space="preserve"> </w:t>
+      </w:r>
+      <w:proofErr w:type="spellStart"/>
+      <w:r>
+        <w:rPr>
+          <w:rFonts w:ascii="Consolas" w:hAnsi="Consolas" w:cs="Consolas"/>
+          <w:color w:val="0000FF"/>
+          <w:sz w:val="28"/>
+          <w:szCs w:val="28"/>
+        </w:rPr>
+        <w:t>DateTime</w:t>
+      </w:r>
+      <w:proofErr w:type="spellEnd"/>
+    </w:p>
+    <w:p>
+      <w:pPr>
+        <w:autoSpaceDE w:val="0"/>
+        <w:autoSpaceDN w:val="0"/>
+        <w:adjustRightInd w:val="0"/>
+        <w:spacing w:after="0" w:line="240" w:lineRule="auto"/>
+        <w:rPr>
+          <w:rFonts w:ascii="Consolas" w:hAnsi="Consolas" w:cs="Consolas"/>
+          <w:color w:val="808080"/>
+          <w:sz w:val="28"/>
+          <w:szCs w:val="28"/>
+        </w:rPr>
+      </w:pPr>
+      <w:r>
+        <w:rPr>
+          <w:rFonts w:ascii="Consolas" w:hAnsi="Consolas" w:cs="Consolas"/>
+          <w:color w:val="808080"/>
+          <w:sz w:val="28"/>
+          <w:szCs w:val="28"/>
+        </w:rPr>
+        <w:t>)</w:t>
+      </w:r>
+    </w:p>
+    <w:p>
+      <w:pPr>
+        <w:shd w:val="clear" w:color="auto" w:fill="FFFFFF"/>
+        <w:rPr>
+          <w:rFonts w:ascii="Algerian" w:hAnsi="Algerian"/>
+          <w:sz w:val="28"/>
+          <w:szCs w:val="28"/>
+          <w:u w:val="single"/>
+        </w:rPr>
+      </w:pPr>
+    </w:p>
+    <w:p>
+      <w:pPr>
+        <w:autoSpaceDE w:val="0"/>
+        <w:autoSpaceDN w:val="0"/>
+        <w:adjustRightInd w:val="0"/>
+        <w:spacing w:after="0" w:line="240" w:lineRule="auto"/>
+        <w:rPr>
+          <w:rFonts w:ascii="Consolas" w:hAnsi="Consolas" w:cs="Consolas"/>
+          <w:sz w:val="28"/>
+          <w:szCs w:val="28"/>
+        </w:rPr>
+      </w:pPr>
+      <w:r>
+        <w:rPr>
+          <w:rFonts w:ascii="Consolas" w:hAnsi="Consolas" w:cs="Consolas"/>
+          <w:color w:val="0000FF"/>
+          <w:sz w:val="28"/>
+          <w:szCs w:val="28"/>
+        </w:rPr>
+        <w:t>CREATE</w:t>
+      </w:r>
+      <w:r>
+        <w:rPr>
+          <w:rFonts w:ascii="Consolas" w:hAnsi="Consolas" w:cs="Consolas"/>
+          <w:sz w:val="28"/>
+          <w:szCs w:val="28"/>
+        </w:rPr>
+        <w:t xml:space="preserve"> </w:t>
+      </w:r>
+      <w:r>
+        <w:rPr>
+          <w:rFonts w:ascii="Consolas" w:hAnsi="Consolas" w:cs="Consolas"/>
+          <w:color w:val="0000FF"/>
+          <w:sz w:val="28"/>
+          <w:szCs w:val="28"/>
+        </w:rPr>
+        <w:t>Procedure</w:t>
+      </w:r>
+      <w:r>
+        <w:rPr>
+          <w:rFonts w:ascii="Consolas" w:hAnsi="Consolas" w:cs="Consolas"/>
+          <w:sz w:val="28"/>
+          <w:szCs w:val="28"/>
+        </w:rPr>
+        <w:t xml:space="preserve"> </w:t>
+      </w:r>
+      <w:proofErr w:type="spellStart"/>
+      <w:r>
+        <w:rPr>
+          <w:rFonts w:ascii="Consolas" w:hAnsi="Consolas" w:cs="Consolas"/>
+          <w:color w:val="008080"/>
+          <w:sz w:val="28"/>
+          <w:szCs w:val="28"/>
+        </w:rPr>
+        <w:t>AddStudentD</w:t>
+      </w:r>
       <w:bookmarkStart w:id="0" w:name="_GoBack"/>
       <w:bookmarkEnd w:id="0"/>
-    </w:p>
-    <w:p>
-      <w:pPr>
-        <w:shd w:val="clear" w:color="auto" w:fill="FFFFFF"/>
-        <w:spacing w:after="0" w:line="240" w:lineRule="auto"/>
-        <w:rPr>
-          <w:rFonts w:ascii="Algerian" w:hAnsi="Algerian"/>
-          <w:sz w:val="28"/>
-          <w:szCs w:val="28"/>
-          <w:u w:val="single"/>
-        </w:rPr>
-      </w:pPr>
-    </w:p>
-    <w:p>
-      <w:pPr>
-        <w:shd w:val="clear" w:color="auto" w:fill="FFFFFF"/>
-        <w:spacing w:after="0" w:line="240" w:lineRule="auto"/>
-        <w:rPr>
-          <w:rFonts w:ascii="Algerian" w:hAnsi="Algerian"/>
-          <w:sz w:val="28"/>
-          <w:szCs w:val="28"/>
-          <w:u w:val="single"/>
-        </w:rPr>
-      </w:pPr>
-      <w:proofErr w:type="gramStart"/>
-      <w:r>
-        <w:rPr>
-          <w:rFonts w:ascii="Algerian" w:hAnsi="Algerian"/>
-          <w:sz w:val="28"/>
-          <w:szCs w:val="28"/>
-          <w:u w:val="single"/>
-        </w:rPr>
-        <w:lastRenderedPageBreak/>
-        <w:t>8.Write</w:t>
-      </w:r>
-      <w:proofErr w:type="gramEnd"/>
-      <w:r>
-        <w:rPr>
-          <w:rFonts w:ascii="Algerian" w:hAnsi="Algerian"/>
-          <w:sz w:val="28"/>
-          <w:szCs w:val="28"/>
-          <w:u w:val="single"/>
-        </w:rPr>
-        <w:t xml:space="preserve"> a procedure that accepts name and data of birth of the student and inserts the data in the student table with the date computed. The SID should be largest </w:t>
+      <w:r>
+        <w:rPr>
+          <w:rFonts w:ascii="Consolas" w:hAnsi="Consolas" w:cs="Consolas"/>
+          <w:color w:val="008080"/>
+          <w:sz w:val="28"/>
+          <w:szCs w:val="28"/>
+        </w:rPr>
+        <w:t>etails</w:t>
+      </w:r>
+      <w:proofErr w:type="spellEnd"/>
+    </w:p>
+    <w:p>
+      <w:pPr>
+        <w:autoSpaceDE w:val="0"/>
+        <w:autoSpaceDN w:val="0"/>
+        <w:adjustRightInd w:val="0"/>
+        <w:spacing w:after="0" w:line="240" w:lineRule="auto"/>
+        <w:rPr>
+          <w:rFonts w:ascii="Consolas" w:hAnsi="Consolas" w:cs="Consolas"/>
+          <w:sz w:val="28"/>
+          <w:szCs w:val="28"/>
+        </w:rPr>
+      </w:pPr>
+      <w:r>
+        <w:rPr>
+          <w:rFonts w:ascii="Consolas" w:hAnsi="Consolas" w:cs="Consolas"/>
+          <w:color w:val="008080"/>
+          <w:sz w:val="28"/>
+          <w:szCs w:val="28"/>
+        </w:rPr>
+        <w:t>@Name</w:t>
+      </w:r>
+      <w:r>
+        <w:rPr>
+          <w:rFonts w:ascii="Consolas" w:hAnsi="Consolas" w:cs="Consolas"/>
+          <w:sz w:val="28"/>
+          <w:szCs w:val="28"/>
+        </w:rPr>
+        <w:t xml:space="preserve"> </w:t>
       </w:r>
       <w:proofErr w:type="spellStart"/>
       <w:proofErr w:type="gramStart"/>
       <w:r>
         <w:rPr>
-          <w:rFonts w:ascii="Algerian" w:hAnsi="Algerian"/>
-          <w:sz w:val="28"/>
-          <w:szCs w:val="28"/>
-          <w:u w:val="single"/>
-        </w:rPr>
-        <w:t>sid</w:t>
+          <w:rFonts w:ascii="Consolas" w:hAnsi="Consolas" w:cs="Consolas"/>
+          <w:color w:val="0000FF"/>
+          <w:sz w:val="28"/>
+          <w:szCs w:val="28"/>
+        </w:rPr>
+        <w:t>VarChar</w:t>
       </w:r>
       <w:proofErr w:type="spellEnd"/>
+      <w:r>
+        <w:rPr>
+          <w:rFonts w:ascii="Consolas" w:hAnsi="Consolas" w:cs="Consolas"/>
+          <w:color w:val="808080"/>
+          <w:sz w:val="28"/>
+          <w:szCs w:val="28"/>
+        </w:rPr>
+        <w:t>(</w:t>
+      </w:r>
       <w:proofErr w:type="gramEnd"/>
       <w:r>
         <w:rPr>
-          <w:rFonts w:ascii="Algerian" w:hAnsi="Algerian"/>
-          <w:sz w:val="28"/>
-          <w:szCs w:val="28"/>
-          <w:u w:val="single"/>
-        </w:rPr>
-        <w:t xml:space="preserve"> in the table +1.</w:t>
-      </w:r>
+          <w:rFonts w:ascii="Consolas" w:hAnsi="Consolas" w:cs="Consolas"/>
+          <w:sz w:val="28"/>
+          <w:szCs w:val="28"/>
+        </w:rPr>
+        <w:t>100</w:t>
+      </w:r>
+      <w:r>
+        <w:rPr>
+          <w:rFonts w:ascii="Consolas" w:hAnsi="Consolas" w:cs="Consolas"/>
+          <w:color w:val="808080"/>
+          <w:sz w:val="28"/>
+          <w:szCs w:val="28"/>
+        </w:rPr>
+        <w:t>),</w:t>
+      </w:r>
+    </w:p>
+    <w:p>
+      <w:pPr>
+        <w:autoSpaceDE w:val="0"/>
+        <w:autoSpaceDN w:val="0"/>
+        <w:adjustRightInd w:val="0"/>
+        <w:spacing w:after="0" w:line="240" w:lineRule="auto"/>
+        <w:rPr>
+          <w:rFonts w:ascii="Consolas" w:hAnsi="Consolas" w:cs="Consolas"/>
+          <w:sz w:val="28"/>
+          <w:szCs w:val="28"/>
+        </w:rPr>
+      </w:pPr>
+      <w:r>
+        <w:rPr>
+          <w:rFonts w:ascii="Consolas" w:hAnsi="Consolas" w:cs="Consolas"/>
+          <w:color w:val="008080"/>
+          <w:sz w:val="28"/>
+          <w:szCs w:val="28"/>
+        </w:rPr>
+        <w:t>@DOB</w:t>
+      </w:r>
+      <w:r>
+        <w:rPr>
+          <w:rFonts w:ascii="Consolas" w:hAnsi="Consolas" w:cs="Consolas"/>
+          <w:sz w:val="28"/>
+          <w:szCs w:val="28"/>
+        </w:rPr>
+        <w:t xml:space="preserve"> </w:t>
+      </w:r>
+      <w:r>
+        <w:rPr>
+          <w:rFonts w:ascii="Consolas" w:hAnsi="Consolas" w:cs="Consolas"/>
+          <w:color w:val="0000FF"/>
+          <w:sz w:val="28"/>
+          <w:szCs w:val="28"/>
+        </w:rPr>
+        <w:t>Date</w:t>
+      </w:r>
+    </w:p>
+    <w:p>
+      <w:pPr>
+        <w:autoSpaceDE w:val="0"/>
+        <w:autoSpaceDN w:val="0"/>
+        <w:adjustRightInd w:val="0"/>
+        <w:spacing w:after="0" w:line="240" w:lineRule="auto"/>
+        <w:rPr>
+          <w:rFonts w:ascii="Consolas" w:hAnsi="Consolas" w:cs="Consolas"/>
+          <w:sz w:val="28"/>
+          <w:szCs w:val="28"/>
+        </w:rPr>
+      </w:pPr>
+      <w:r>
+        <w:rPr>
+          <w:rFonts w:ascii="Consolas" w:hAnsi="Consolas" w:cs="Consolas"/>
+          <w:color w:val="0000FF"/>
+          <w:sz w:val="28"/>
+          <w:szCs w:val="28"/>
+        </w:rPr>
+        <w:t>As</w:t>
+      </w:r>
+    </w:p>
+    <w:p>
+      <w:pPr>
+        <w:autoSpaceDE w:val="0"/>
+        <w:autoSpaceDN w:val="0"/>
+        <w:adjustRightInd w:val="0"/>
+        <w:spacing w:after="0" w:line="240" w:lineRule="auto"/>
+        <w:rPr>
+          <w:rFonts w:ascii="Consolas" w:hAnsi="Consolas" w:cs="Consolas"/>
+          <w:sz w:val="28"/>
+          <w:szCs w:val="28"/>
+        </w:rPr>
+      </w:pPr>
+      <w:r>
+        <w:rPr>
+          <w:rFonts w:ascii="Consolas" w:hAnsi="Consolas" w:cs="Consolas"/>
+          <w:color w:val="0000FF"/>
+          <w:sz w:val="28"/>
+          <w:szCs w:val="28"/>
+        </w:rPr>
+        <w:t>BEGIN</w:t>
+      </w:r>
+    </w:p>
+    <w:p>
+      <w:pPr>
+        <w:autoSpaceDE w:val="0"/>
+        <w:autoSpaceDN w:val="0"/>
+        <w:adjustRightInd w:val="0"/>
+        <w:spacing w:after="0" w:line="240" w:lineRule="auto"/>
+        <w:rPr>
+          <w:rFonts w:ascii="Consolas" w:hAnsi="Consolas" w:cs="Consolas"/>
+          <w:sz w:val="28"/>
+          <w:szCs w:val="28"/>
+        </w:rPr>
+      </w:pPr>
+      <w:r>
+        <w:rPr>
+          <w:rFonts w:ascii="Consolas" w:hAnsi="Consolas" w:cs="Consolas"/>
+          <w:color w:val="0000FF"/>
+          <w:sz w:val="28"/>
+          <w:szCs w:val="28"/>
+        </w:rPr>
+        <w:t>DECLARE</w:t>
+      </w:r>
+      <w:r>
+        <w:rPr>
+          <w:rFonts w:ascii="Consolas" w:hAnsi="Consolas" w:cs="Consolas"/>
+          <w:sz w:val="28"/>
+          <w:szCs w:val="28"/>
+        </w:rPr>
+        <w:t xml:space="preserve"> </w:t>
+      </w:r>
+      <w:r>
+        <w:rPr>
+          <w:rFonts w:ascii="Consolas" w:hAnsi="Consolas" w:cs="Consolas"/>
+          <w:color w:val="008080"/>
+          <w:sz w:val="28"/>
+          <w:szCs w:val="28"/>
+        </w:rPr>
+        <w:t>@</w:t>
+      </w:r>
+      <w:proofErr w:type="spellStart"/>
+      <w:r>
+        <w:rPr>
+          <w:rFonts w:ascii="Consolas" w:hAnsi="Consolas" w:cs="Consolas"/>
+          <w:color w:val="008080"/>
+          <w:sz w:val="28"/>
+          <w:szCs w:val="28"/>
+        </w:rPr>
+        <w:t>StudentID</w:t>
+      </w:r>
+      <w:proofErr w:type="spellEnd"/>
+      <w:r>
+        <w:rPr>
+          <w:rFonts w:ascii="Consolas" w:hAnsi="Consolas" w:cs="Consolas"/>
+          <w:sz w:val="28"/>
+          <w:szCs w:val="28"/>
+        </w:rPr>
+        <w:t xml:space="preserve"> </w:t>
+      </w:r>
+      <w:r>
+        <w:rPr>
+          <w:rFonts w:ascii="Consolas" w:hAnsi="Consolas" w:cs="Consolas"/>
+          <w:color w:val="0000FF"/>
+          <w:sz w:val="28"/>
+          <w:szCs w:val="28"/>
+        </w:rPr>
+        <w:t>INT</w:t>
+      </w:r>
+      <w:r>
+        <w:rPr>
+          <w:rFonts w:ascii="Consolas" w:hAnsi="Consolas" w:cs="Consolas"/>
+          <w:sz w:val="28"/>
+          <w:szCs w:val="28"/>
+        </w:rPr>
+        <w:t xml:space="preserve"> </w:t>
+      </w:r>
+      <w:r>
+        <w:rPr>
+          <w:rFonts w:ascii="Consolas" w:hAnsi="Consolas" w:cs="Consolas"/>
+          <w:color w:val="808080"/>
+          <w:sz w:val="28"/>
+          <w:szCs w:val="28"/>
+        </w:rPr>
+        <w:t>=</w:t>
+      </w:r>
+      <w:r>
+        <w:rPr>
+          <w:rFonts w:ascii="Consolas" w:hAnsi="Consolas" w:cs="Consolas"/>
+          <w:sz w:val="28"/>
+          <w:szCs w:val="28"/>
+        </w:rPr>
+        <w:t xml:space="preserve"> </w:t>
+      </w:r>
+      <w:proofErr w:type="gramStart"/>
+      <w:r>
+        <w:rPr>
+          <w:rFonts w:ascii="Consolas" w:hAnsi="Consolas" w:cs="Consolas"/>
+          <w:color w:val="FF00FF"/>
+          <w:sz w:val="28"/>
+          <w:szCs w:val="28"/>
+        </w:rPr>
+        <w:t>ISNULL</w:t>
+      </w:r>
+      <w:r>
+        <w:rPr>
+          <w:rFonts w:ascii="Consolas" w:hAnsi="Consolas" w:cs="Consolas"/>
+          <w:color w:val="808080"/>
+          <w:sz w:val="28"/>
+          <w:szCs w:val="28"/>
+        </w:rPr>
+        <w:t>(</w:t>
+      </w:r>
+      <w:proofErr w:type="gramEnd"/>
+      <w:r>
+        <w:rPr>
+          <w:rFonts w:ascii="Consolas" w:hAnsi="Consolas" w:cs="Consolas"/>
+          <w:color w:val="808080"/>
+          <w:sz w:val="28"/>
+          <w:szCs w:val="28"/>
+        </w:rPr>
+        <w:t>(</w:t>
+      </w:r>
+      <w:r>
+        <w:rPr>
+          <w:rFonts w:ascii="Consolas" w:hAnsi="Consolas" w:cs="Consolas"/>
+          <w:color w:val="0000FF"/>
+          <w:sz w:val="28"/>
+          <w:szCs w:val="28"/>
+        </w:rPr>
+        <w:t>select</w:t>
+      </w:r>
+      <w:r>
+        <w:rPr>
+          <w:rFonts w:ascii="Consolas" w:hAnsi="Consolas" w:cs="Consolas"/>
+          <w:sz w:val="28"/>
+          <w:szCs w:val="28"/>
+        </w:rPr>
+        <w:t xml:space="preserve"> </w:t>
+      </w:r>
+      <w:r>
+        <w:rPr>
+          <w:rFonts w:ascii="Consolas" w:hAnsi="Consolas" w:cs="Consolas"/>
+          <w:color w:val="FF00FF"/>
+          <w:sz w:val="28"/>
+          <w:szCs w:val="28"/>
+        </w:rPr>
+        <w:t>Max</w:t>
+      </w:r>
+      <w:r>
+        <w:rPr>
+          <w:rFonts w:ascii="Consolas" w:hAnsi="Consolas" w:cs="Consolas"/>
+          <w:color w:val="808080"/>
+          <w:sz w:val="28"/>
+          <w:szCs w:val="28"/>
+        </w:rPr>
+        <w:t>(</w:t>
+      </w:r>
+      <w:proofErr w:type="spellStart"/>
+      <w:r>
+        <w:rPr>
+          <w:rFonts w:ascii="Consolas" w:hAnsi="Consolas" w:cs="Consolas"/>
+          <w:color w:val="008080"/>
+          <w:sz w:val="28"/>
+          <w:szCs w:val="28"/>
+        </w:rPr>
+        <w:t>StudentID</w:t>
+      </w:r>
+      <w:proofErr w:type="spellEnd"/>
+      <w:r>
+        <w:rPr>
+          <w:rFonts w:ascii="Consolas" w:hAnsi="Consolas" w:cs="Consolas"/>
+          <w:color w:val="808080"/>
+          <w:sz w:val="28"/>
+          <w:szCs w:val="28"/>
+        </w:rPr>
+        <w:t>)</w:t>
+      </w:r>
+      <w:r>
+        <w:rPr>
+          <w:rFonts w:ascii="Consolas" w:hAnsi="Consolas" w:cs="Consolas"/>
+          <w:sz w:val="28"/>
+          <w:szCs w:val="28"/>
+        </w:rPr>
+        <w:t xml:space="preserve"> </w:t>
+      </w:r>
+      <w:r>
+        <w:rPr>
+          <w:rFonts w:ascii="Consolas" w:hAnsi="Consolas" w:cs="Consolas"/>
+          <w:color w:val="0000FF"/>
+          <w:sz w:val="28"/>
+          <w:szCs w:val="28"/>
+        </w:rPr>
+        <w:t>from</w:t>
+      </w:r>
+      <w:r>
+        <w:rPr>
+          <w:rFonts w:ascii="Consolas" w:hAnsi="Consolas" w:cs="Consolas"/>
+          <w:sz w:val="28"/>
+          <w:szCs w:val="28"/>
+        </w:rPr>
+        <w:t xml:space="preserve"> </w:t>
+      </w:r>
+      <w:r>
+        <w:rPr>
+          <w:rFonts w:ascii="Consolas" w:hAnsi="Consolas" w:cs="Consolas"/>
+          <w:color w:val="008080"/>
+          <w:sz w:val="28"/>
+          <w:szCs w:val="28"/>
+        </w:rPr>
+        <w:t>Student</w:t>
+      </w:r>
+      <w:r>
+        <w:rPr>
+          <w:rFonts w:ascii="Consolas" w:hAnsi="Consolas" w:cs="Consolas"/>
+          <w:color w:val="808080"/>
+          <w:sz w:val="28"/>
+          <w:szCs w:val="28"/>
+        </w:rPr>
+        <w:t>),</w:t>
+      </w:r>
+      <w:r>
+        <w:rPr>
+          <w:rFonts w:ascii="Consolas" w:hAnsi="Consolas" w:cs="Consolas"/>
+          <w:sz w:val="28"/>
+          <w:szCs w:val="28"/>
+        </w:rPr>
+        <w:t>0</w:t>
+      </w:r>
+      <w:r>
+        <w:rPr>
+          <w:rFonts w:ascii="Consolas" w:hAnsi="Consolas" w:cs="Consolas"/>
+          <w:color w:val="808080"/>
+          <w:sz w:val="28"/>
+          <w:szCs w:val="28"/>
+        </w:rPr>
+        <w:t>)</w:t>
+      </w:r>
+      <w:r>
+        <w:rPr>
+          <w:rFonts w:ascii="Consolas" w:hAnsi="Consolas" w:cs="Consolas"/>
+          <w:sz w:val="28"/>
+          <w:szCs w:val="28"/>
+        </w:rPr>
+        <w:t xml:space="preserve"> </w:t>
+      </w:r>
+      <w:r>
+        <w:rPr>
+          <w:rFonts w:ascii="Consolas" w:hAnsi="Consolas" w:cs="Consolas"/>
+          <w:color w:val="808080"/>
+          <w:sz w:val="28"/>
+          <w:szCs w:val="28"/>
+        </w:rPr>
+        <w:t>+</w:t>
+      </w:r>
+      <w:r>
+        <w:rPr>
+          <w:rFonts w:ascii="Consolas" w:hAnsi="Consolas" w:cs="Consolas"/>
+          <w:sz w:val="28"/>
+          <w:szCs w:val="28"/>
+        </w:rPr>
+        <w:t xml:space="preserve"> 1</w:t>
+      </w:r>
+    </w:p>
+    <w:p>
+      <w:pPr>
+        <w:autoSpaceDE w:val="0"/>
+        <w:autoSpaceDN w:val="0"/>
+        <w:adjustRightInd w:val="0"/>
+        <w:spacing w:after="0" w:line="240" w:lineRule="auto"/>
+        <w:rPr>
+          <w:rFonts w:ascii="Consolas" w:hAnsi="Consolas" w:cs="Consolas"/>
+          <w:sz w:val="28"/>
+          <w:szCs w:val="28"/>
+        </w:rPr>
+      </w:pPr>
+    </w:p>
+    <w:p>
+      <w:pPr>
+        <w:autoSpaceDE w:val="0"/>
+        <w:autoSpaceDN w:val="0"/>
+        <w:adjustRightInd w:val="0"/>
+        <w:spacing w:after="0" w:line="240" w:lineRule="auto"/>
+        <w:rPr>
+          <w:rFonts w:ascii="Consolas" w:hAnsi="Consolas" w:cs="Consolas"/>
+          <w:sz w:val="28"/>
+          <w:szCs w:val="28"/>
+        </w:rPr>
+      </w:pPr>
+      <w:r>
+        <w:rPr>
+          <w:rFonts w:ascii="Consolas" w:hAnsi="Consolas" w:cs="Consolas"/>
+          <w:color w:val="0000FF"/>
+          <w:sz w:val="28"/>
+          <w:szCs w:val="28"/>
+        </w:rPr>
+        <w:t>Insert</w:t>
+      </w:r>
+      <w:r>
+        <w:rPr>
+          <w:rFonts w:ascii="Consolas" w:hAnsi="Consolas" w:cs="Consolas"/>
+          <w:sz w:val="28"/>
+          <w:szCs w:val="28"/>
+        </w:rPr>
+        <w:t xml:space="preserve"> </w:t>
+      </w:r>
+      <w:r>
+        <w:rPr>
+          <w:rFonts w:ascii="Consolas" w:hAnsi="Consolas" w:cs="Consolas"/>
+          <w:color w:val="0000FF"/>
+          <w:sz w:val="28"/>
+          <w:szCs w:val="28"/>
+        </w:rPr>
+        <w:t>INTO</w:t>
+      </w:r>
+      <w:r>
+        <w:rPr>
+          <w:rFonts w:ascii="Consolas" w:hAnsi="Consolas" w:cs="Consolas"/>
+          <w:sz w:val="28"/>
+          <w:szCs w:val="28"/>
+        </w:rPr>
+        <w:t xml:space="preserve"> </w:t>
+      </w:r>
+      <w:r>
+        <w:rPr>
+          <w:rFonts w:ascii="Consolas" w:hAnsi="Consolas" w:cs="Consolas"/>
+          <w:color w:val="008080"/>
+          <w:sz w:val="28"/>
+          <w:szCs w:val="28"/>
+        </w:rPr>
+        <w:t>Student</w:t>
+      </w:r>
+    </w:p>
+    <w:p>
+      <w:pPr>
+        <w:autoSpaceDE w:val="0"/>
+        <w:autoSpaceDN w:val="0"/>
+        <w:adjustRightInd w:val="0"/>
+        <w:spacing w:after="0" w:line="240" w:lineRule="auto"/>
+        <w:rPr>
+          <w:rFonts w:ascii="Consolas" w:hAnsi="Consolas" w:cs="Consolas"/>
+          <w:sz w:val="28"/>
+          <w:szCs w:val="28"/>
+        </w:rPr>
+      </w:pPr>
+      <w:r>
+        <w:rPr>
+          <w:rFonts w:ascii="Consolas" w:hAnsi="Consolas" w:cs="Consolas"/>
+          <w:color w:val="0000FF"/>
+          <w:sz w:val="28"/>
+          <w:szCs w:val="28"/>
+        </w:rPr>
+        <w:t>Select</w:t>
+      </w:r>
+      <w:r>
+        <w:rPr>
+          <w:rFonts w:ascii="Consolas" w:hAnsi="Consolas" w:cs="Consolas"/>
+          <w:sz w:val="28"/>
+          <w:szCs w:val="28"/>
+        </w:rPr>
+        <w:t xml:space="preserve"> </w:t>
+      </w:r>
+      <w:r>
+        <w:rPr>
+          <w:rFonts w:ascii="Consolas" w:hAnsi="Consolas" w:cs="Consolas"/>
+          <w:color w:val="008080"/>
+          <w:sz w:val="28"/>
+          <w:szCs w:val="28"/>
+        </w:rPr>
+        <w:t>@</w:t>
+      </w:r>
+      <w:proofErr w:type="spellStart"/>
+      <w:r>
+        <w:rPr>
+          <w:rFonts w:ascii="Consolas" w:hAnsi="Consolas" w:cs="Consolas"/>
+          <w:color w:val="008080"/>
+          <w:sz w:val="28"/>
+          <w:szCs w:val="28"/>
+        </w:rPr>
+        <w:t>StudentID</w:t>
+      </w:r>
+      <w:proofErr w:type="spellEnd"/>
+      <w:proofErr w:type="gramStart"/>
+      <w:r>
+        <w:rPr>
+          <w:rFonts w:ascii="Consolas" w:hAnsi="Consolas" w:cs="Consolas"/>
+          <w:color w:val="808080"/>
+          <w:sz w:val="28"/>
+          <w:szCs w:val="28"/>
+        </w:rPr>
+        <w:t>,</w:t>
+      </w:r>
+      <w:r>
+        <w:rPr>
+          <w:rFonts w:ascii="Consolas" w:hAnsi="Consolas" w:cs="Consolas"/>
+          <w:color w:val="008080"/>
+          <w:sz w:val="28"/>
+          <w:szCs w:val="28"/>
+        </w:rPr>
+        <w:t>@</w:t>
+      </w:r>
+      <w:proofErr w:type="spellStart"/>
+      <w:r>
+        <w:rPr>
+          <w:rFonts w:ascii="Consolas" w:hAnsi="Consolas" w:cs="Consolas"/>
+          <w:color w:val="008080"/>
+          <w:sz w:val="28"/>
+          <w:szCs w:val="28"/>
+        </w:rPr>
+        <w:t>Name</w:t>
+      </w:r>
+      <w:proofErr w:type="gramEnd"/>
+      <w:r>
+        <w:rPr>
+          <w:rFonts w:ascii="Consolas" w:hAnsi="Consolas" w:cs="Consolas"/>
+          <w:color w:val="808080"/>
+          <w:sz w:val="28"/>
+          <w:szCs w:val="28"/>
+        </w:rPr>
+        <w:t>,</w:t>
+      </w:r>
+      <w:r>
+        <w:rPr>
+          <w:rFonts w:ascii="Consolas" w:hAnsi="Consolas" w:cs="Consolas"/>
+          <w:color w:val="008080"/>
+          <w:sz w:val="28"/>
+          <w:szCs w:val="28"/>
+        </w:rPr>
+        <w:t>@DOB</w:t>
+      </w:r>
+      <w:r>
+        <w:rPr>
+          <w:rFonts w:ascii="Consolas" w:hAnsi="Consolas" w:cs="Consolas"/>
+          <w:color w:val="808080"/>
+          <w:sz w:val="28"/>
+          <w:szCs w:val="28"/>
+        </w:rPr>
+        <w:t>,</w:t>
+      </w:r>
+      <w:r>
+        <w:rPr>
+          <w:rFonts w:ascii="Consolas" w:hAnsi="Consolas" w:cs="Consolas"/>
+          <w:color w:val="FF00FF"/>
+          <w:sz w:val="28"/>
+          <w:szCs w:val="28"/>
+        </w:rPr>
+        <w:t>GETDATE</w:t>
+      </w:r>
+      <w:proofErr w:type="spellEnd"/>
+      <w:r>
+        <w:rPr>
+          <w:rFonts w:ascii="Consolas" w:hAnsi="Consolas" w:cs="Consolas"/>
+          <w:color w:val="808080"/>
+          <w:sz w:val="28"/>
+          <w:szCs w:val="28"/>
+        </w:rPr>
+        <w:t>()</w:t>
+      </w:r>
+    </w:p>
+    <w:p>
+      <w:pPr>
+        <w:autoSpaceDE w:val="0"/>
+        <w:autoSpaceDN w:val="0"/>
+        <w:adjustRightInd w:val="0"/>
+        <w:spacing w:after="0" w:line="240" w:lineRule="auto"/>
+        <w:rPr>
+          <w:rFonts w:ascii="Consolas" w:hAnsi="Consolas" w:cs="Consolas"/>
+          <w:sz w:val="28"/>
+          <w:szCs w:val="28"/>
+        </w:rPr>
+      </w:pPr>
+    </w:p>
+    <w:p>
+      <w:pPr>
+        <w:autoSpaceDE w:val="0"/>
+        <w:autoSpaceDN w:val="0"/>
+        <w:adjustRightInd w:val="0"/>
+        <w:spacing w:after="0" w:line="240" w:lineRule="auto"/>
+        <w:rPr>
+          <w:rFonts w:ascii="Consolas" w:hAnsi="Consolas" w:cs="Consolas"/>
+          <w:sz w:val="28"/>
+          <w:szCs w:val="28"/>
+        </w:rPr>
+      </w:pPr>
+      <w:r>
+        <w:rPr>
+          <w:rFonts w:ascii="Consolas" w:hAnsi="Consolas" w:cs="Consolas"/>
+          <w:color w:val="0000FF"/>
+          <w:sz w:val="28"/>
+          <w:szCs w:val="28"/>
+        </w:rPr>
+        <w:t>END</w:t>
+      </w:r>
+    </w:p>
+    <w:p>
+      <w:pPr>
+        <w:autoSpaceDE w:val="0"/>
+        <w:autoSpaceDN w:val="0"/>
+        <w:adjustRightInd w:val="0"/>
+        <w:spacing w:after="0" w:line="240" w:lineRule="auto"/>
+        <w:rPr>
+          <w:rFonts w:ascii="Consolas" w:hAnsi="Consolas" w:cs="Consolas"/>
+          <w:sz w:val="28"/>
+          <w:szCs w:val="28"/>
+        </w:rPr>
+      </w:pPr>
+    </w:p>
+    <w:p>
+      <w:pPr>
+        <w:autoSpaceDE w:val="0"/>
+        <w:autoSpaceDN w:val="0"/>
+        <w:adjustRightInd w:val="0"/>
+        <w:spacing w:after="0" w:line="240" w:lineRule="auto"/>
+        <w:rPr>
+          <w:rFonts w:ascii="Consolas" w:hAnsi="Consolas" w:cs="Consolas"/>
+          <w:sz w:val="28"/>
+          <w:szCs w:val="28"/>
+        </w:rPr>
+      </w:pPr>
+      <w:proofErr w:type="spellStart"/>
+      <w:r>
+        <w:rPr>
+          <w:rFonts w:ascii="Consolas" w:hAnsi="Consolas" w:cs="Consolas"/>
+          <w:color w:val="0000FF"/>
+          <w:sz w:val="28"/>
+          <w:szCs w:val="28"/>
+        </w:rPr>
+        <w:t>EXec</w:t>
+      </w:r>
+      <w:proofErr w:type="spellEnd"/>
+      <w:r>
+        <w:rPr>
+          <w:rFonts w:ascii="Consolas" w:hAnsi="Consolas" w:cs="Consolas"/>
+          <w:sz w:val="28"/>
+          <w:szCs w:val="28"/>
+        </w:rPr>
+        <w:t xml:space="preserve"> </w:t>
+      </w:r>
+      <w:proofErr w:type="spellStart"/>
+      <w:r>
+        <w:rPr>
+          <w:rFonts w:ascii="Consolas" w:hAnsi="Consolas" w:cs="Consolas"/>
+          <w:color w:val="008080"/>
+          <w:sz w:val="28"/>
+          <w:szCs w:val="28"/>
+        </w:rPr>
+        <w:t>AddStudentDetails</w:t>
+      </w:r>
+      <w:proofErr w:type="spellEnd"/>
+      <w:r>
+        <w:rPr>
+          <w:rFonts w:ascii="Consolas" w:hAnsi="Consolas" w:cs="Consolas"/>
+          <w:color w:val="0000FF"/>
+          <w:sz w:val="28"/>
+          <w:szCs w:val="28"/>
+        </w:rPr>
+        <w:t xml:space="preserve"> </w:t>
+      </w:r>
+      <w:r>
+        <w:rPr>
+          <w:rFonts w:ascii="Consolas" w:hAnsi="Consolas" w:cs="Consolas"/>
+          <w:color w:val="FF0000"/>
+          <w:sz w:val="28"/>
+          <w:szCs w:val="28"/>
+        </w:rPr>
+        <w:t>'Suba'</w:t>
+      </w:r>
+      <w:r>
+        <w:rPr>
+          <w:rFonts w:ascii="Consolas" w:hAnsi="Consolas" w:cs="Consolas"/>
+          <w:color w:val="808080"/>
+          <w:sz w:val="28"/>
+          <w:szCs w:val="28"/>
+        </w:rPr>
+        <w:t>,</w:t>
+      </w:r>
+      <w:r>
+        <w:rPr>
+          <w:rFonts w:ascii="Consolas" w:hAnsi="Consolas" w:cs="Consolas"/>
+          <w:color w:val="FF0000"/>
+          <w:sz w:val="28"/>
+          <w:szCs w:val="28"/>
+        </w:rPr>
+        <w:t>'1994-11-04'</w:t>
+      </w:r>
+    </w:p>
+    <w:p>
+      <w:pPr>
+        <w:autoSpaceDE w:val="0"/>
+        <w:autoSpaceDN w:val="0"/>
+        <w:adjustRightInd w:val="0"/>
+        <w:spacing w:after="0" w:line="240" w:lineRule="auto"/>
+        <w:rPr>
+          <w:rFonts w:ascii="Consolas" w:hAnsi="Consolas" w:cs="Consolas"/>
+          <w:sz w:val="28"/>
+          <w:szCs w:val="28"/>
+        </w:rPr>
+      </w:pPr>
+      <w:proofErr w:type="gramStart"/>
+      <w:r>
+        <w:rPr>
+          <w:rFonts w:ascii="Consolas" w:hAnsi="Consolas" w:cs="Consolas"/>
+          <w:color w:val="0000FF"/>
+          <w:sz w:val="28"/>
+          <w:szCs w:val="28"/>
+        </w:rPr>
+        <w:t>select</w:t>
+      </w:r>
+      <w:proofErr w:type="gramEnd"/>
+      <w:r>
+        <w:rPr>
+          <w:rFonts w:ascii="Consolas" w:hAnsi="Consolas" w:cs="Consolas"/>
+          <w:sz w:val="28"/>
+          <w:szCs w:val="28"/>
+        </w:rPr>
+        <w:t xml:space="preserve"> </w:t>
+      </w:r>
+      <w:r>
+        <w:rPr>
+          <w:rFonts w:ascii="Consolas" w:hAnsi="Consolas" w:cs="Consolas"/>
+          <w:color w:val="808080"/>
+          <w:sz w:val="28"/>
+          <w:szCs w:val="28"/>
+        </w:rPr>
+        <w:t>*</w:t>
+      </w:r>
+      <w:r>
+        <w:rPr>
+          <w:rFonts w:ascii="Consolas" w:hAnsi="Consolas" w:cs="Consolas"/>
+          <w:sz w:val="28"/>
+          <w:szCs w:val="28"/>
+        </w:rPr>
+        <w:t xml:space="preserve"> </w:t>
+      </w:r>
+      <w:r>
+        <w:rPr>
+          <w:rFonts w:ascii="Consolas" w:hAnsi="Consolas" w:cs="Consolas"/>
+          <w:color w:val="0000FF"/>
+          <w:sz w:val="28"/>
+          <w:szCs w:val="28"/>
+        </w:rPr>
+        <w:t>from</w:t>
+      </w:r>
+      <w:r>
+        <w:rPr>
+          <w:rFonts w:ascii="Consolas" w:hAnsi="Consolas" w:cs="Consolas"/>
+          <w:sz w:val="28"/>
+          <w:szCs w:val="28"/>
+        </w:rPr>
+        <w:t xml:space="preserve"> </w:t>
+      </w:r>
+      <w:r>
+        <w:rPr>
+          <w:rFonts w:ascii="Consolas" w:hAnsi="Consolas" w:cs="Consolas"/>
+          <w:color w:val="008080"/>
+          <w:sz w:val="28"/>
+          <w:szCs w:val="28"/>
+        </w:rPr>
+        <w:t>Student</w:t>
+      </w:r>
+    </w:p>
+    <w:p>
+      <w:pPr>
+        <w:autoSpaceDE w:val="0"/>
+        <w:autoSpaceDN w:val="0"/>
+        <w:adjustRightInd w:val="0"/>
+        <w:spacing w:after="0" w:line="240" w:lineRule="auto"/>
+        <w:rPr>
+          <w:rFonts w:ascii="Consolas" w:hAnsi="Consolas" w:cs="Consolas"/>
+          <w:sz w:val="19"/>
+          <w:szCs w:val="19"/>
+        </w:rPr>
+      </w:pPr>
     </w:p>
     <w:p>
       <w:pPr>
@@ -5994,6 +7275,48 @@
           <w:u w:val="single"/>
         </w:rPr>
       </w:pPr>
+      <w:r>
+        <w:rPr>
+          <w:noProof/>
+          <w:lang w:eastAsia="en-IN"/>
+        </w:rPr>
+        <w:lastRenderedPageBreak/>
+        <w:drawing>
+          <wp:inline distT="0" distB="0" distL="0" distR="0" wp14:anchorId="081E2135" wp14:editId="5065DA43">
+            <wp:extent cx="5731510" cy="3223895"/>
+            <wp:effectExtent l="0" t="0" r="2540" b="0"/>
+            <wp:docPr id="2" name="Picture 2"/>
+            <wp:cNvGraphicFramePr>
+              <a:graphicFrameLocks xmlns:a="http://schemas.openxmlformats.org/drawingml/2006/main" noChangeAspect="1"/>
+            </wp:cNvGraphicFramePr>
+            <a:graphic xmlns:a="http://schemas.openxmlformats.org/drawingml/2006/main">
+              <a:graphicData uri="http://schemas.openxmlformats.org/drawingml/2006/picture">
+                <pic:pic xmlns:pic="http://schemas.openxmlformats.org/drawingml/2006/picture">
+                  <pic:nvPicPr>
+                    <pic:cNvPr id="1" name=""/>
+                    <pic:cNvPicPr/>
+                  </pic:nvPicPr>
+                  <pic:blipFill>
+                    <a:blip r:embed="rId9"/>
+                    <a:stretch>
+                      <a:fillRect/>
+                    </a:stretch>
+                  </pic:blipFill>
+                  <pic:spPr>
+                    <a:xfrm>
+                      <a:off x="0" y="0"/>
+                      <a:ext cx="5731510" cy="3223895"/>
+                    </a:xfrm>
+                    <a:prstGeom prst="rect">
+                      <a:avLst/>
+                    </a:prstGeom>
+                  </pic:spPr>
+                </pic:pic>
+              </a:graphicData>
+            </a:graphic>
+          </wp:inline>
+        </w:drawing>
+      </w:r>
     </w:p>
     <w:p>
       <w:pPr>
@@ -6018,7 +7341,7 @@
       </w:pPr>
     </w:p>
     <w:sectPr>
-      <w:headerReference w:type="default" r:id="rId9"/>
+      <w:headerReference w:type="default" r:id="rId10"/>
       <w:pgSz w:w="11906" w:h="16838"/>
       <w:pgMar w:top="1440" w:right="1440" w:bottom="1440" w:left="1440" w:header="708" w:footer="708" w:gutter="0"/>
       <w:cols w:space="708"/>

</xml_diff>